<commit_message>
Update Opportunity Management SOAP Web Services Change Log v0.8.docx
</commit_message>
<xml_diff>
--- a/_apidocs/opportunities-soap-api/v1/Opportunity Management SOAP Web Services Change Log v0.8.docx
+++ b/_apidocs/opportunities-soap-api/v1/Opportunity Management SOAP Web Services Change Log v0.8.docx
@@ -1,6 +1,6 @@
 
 <file path=word/document.xml><?xml version="1.0" encoding="utf-8"?>
-<w:document xmlns:wpc="http://schemas.microsoft.com/office/word/2010/wordprocessingCanvas" xmlns:mc="http://schemas.openxmlformats.org/markup-compatibility/2006" xmlns:o="urn:schemas-microsoft-com:office:office" xmlns:r="http://schemas.openxmlformats.org/officeDocument/2006/relationships" xmlns:m="http://schemas.openxmlformats.org/officeDocument/2006/math" xmlns:v="urn:schemas-microsoft-com:vml" xmlns:wp14="http://schemas.microsoft.com/office/word/2010/wordprocessingDrawing" xmlns:wp="http://schemas.openxmlformats.org/drawingml/2006/wordprocessingDrawing" xmlns:w10="urn:schemas-microsoft-com:office:word" xmlns:w="http://schemas.openxmlformats.org/wordprocessingml/2006/main" xmlns:w14="http://schemas.microsoft.com/office/word/2010/wordml" xmlns:w15="http://schemas.microsoft.com/office/word/2012/wordml" xmlns:wpg="http://schemas.microsoft.com/office/word/2010/wordprocessingGroup" xmlns:wpi="http://schemas.microsoft.com/office/word/2010/wordprocessingInk" xmlns:wne="http://schemas.microsoft.com/office/word/2006/wordml" xmlns:wps="http://schemas.microsoft.com/office/word/2010/wordprocessingShape" mc:Ignorable="w14 w15 wp14">
+<w:document xmlns:wpc="http://schemas.microsoft.com/office/word/2010/wordprocessingCanvas" xmlns:cx="http://schemas.microsoft.com/office/drawing/2014/chartex" xmlns:cx1="http://schemas.microsoft.com/office/drawing/2015/9/8/chartex" xmlns:cx2="http://schemas.microsoft.com/office/drawing/2015/10/21/chartex" xmlns:cx3="http://schemas.microsoft.com/office/drawing/2016/5/9/chartex" xmlns:cx4="http://schemas.microsoft.com/office/drawing/2016/5/10/chartex" xmlns:cx5="http://schemas.microsoft.com/office/drawing/2016/5/11/chartex" xmlns:cx6="http://schemas.microsoft.com/office/drawing/2016/5/12/chartex" xmlns:cx7="http://schemas.microsoft.com/office/drawing/2016/5/13/chartex" xmlns:cx8="http://schemas.microsoft.com/office/drawing/2016/5/14/chartex" xmlns:mc="http://schemas.openxmlformats.org/markup-compatibility/2006" xmlns:aink="http://schemas.microsoft.com/office/drawing/2016/ink" xmlns:am3d="http://schemas.microsoft.com/office/drawing/2017/model3d" xmlns:o="urn:schemas-microsoft-com:office:office" xmlns:r="http://schemas.openxmlformats.org/officeDocument/2006/relationships" xmlns:m="http://schemas.openxmlformats.org/officeDocument/2006/math" xmlns:v="urn:schemas-microsoft-com:vml" xmlns:wp14="http://schemas.microsoft.com/office/word/2010/wordprocessingDrawing" xmlns:wp="http://schemas.openxmlformats.org/drawingml/2006/wordprocessingDrawing" xmlns:w10="urn:schemas-microsoft-com:office:word" xmlns:w="http://schemas.openxmlformats.org/wordprocessingml/2006/main" xmlns:w14="http://schemas.microsoft.com/office/word/2010/wordml" xmlns:w15="http://schemas.microsoft.com/office/word/2012/wordml" xmlns:w16cid="http://schemas.microsoft.com/office/word/2016/wordml/cid" xmlns:w16se="http://schemas.microsoft.com/office/word/2015/wordml/symex" xmlns:wpg="http://schemas.microsoft.com/office/word/2010/wordprocessingGroup" xmlns:wpi="http://schemas.microsoft.com/office/word/2010/wordprocessingInk" xmlns:wne="http://schemas.microsoft.com/office/word/2006/wordml" xmlns:wps="http://schemas.microsoft.com/office/word/2010/wordprocessingShape" mc:Ignorable="w14 w15 w16se w16cid wp14">
   <w:body>
     <w:p>
       <w:pPr>
@@ -127,27 +127,14 @@
     <w:p>
       <w:pPr>
         <w:pStyle w:val="ListParagraph"/>
-        <w:spacing w:after="0" w:line="240" w:lineRule="auto"/>
-      </w:pPr>
-    </w:p>
-    <w:p>
-      <w:pPr>
-        <w:spacing w:after="0" w:line="240" w:lineRule="auto"/>
-        <w:ind w:left="360"/>
-      </w:pPr>
-      <w:r>
-        <w:t xml:space="preserve">NOTE: DOCUMENTATION UPDATES ONLY, NO IMPLEMENTATION CHANGES </w:t>
-      </w:r>
-    </w:p>
-    <w:p>
-      <w:pPr>
-        <w:pStyle w:val="ListParagraph"/>
-        <w:numPr>
-          <w:ilvl w:val="0"/>
-          <w:numId w:val="1"/>
-        </w:numPr>
-        <w:spacing w:after="0" w:line="240" w:lineRule="auto"/>
-      </w:pPr>
+        <w:numPr>
+          <w:ilvl w:val="0"/>
+          <w:numId w:val="1"/>
+        </w:numPr>
+        <w:spacing w:after="0" w:line="240" w:lineRule="auto"/>
+      </w:pPr>
+      <w:bookmarkStart w:id="0" w:name="_GoBack"/>
+      <w:bookmarkEnd w:id="0"/>
       <w:r>
         <w:t xml:space="preserve">Far13 </w:t>
       </w:r>
@@ -246,13 +233,110 @@
         <w:t>GovEmai</w:t>
       </w:r>
       <w:r>
+        <w:t xml:space="preserve">l) </w:t>
+      </w:r>
+      <w:r>
+        <w:t xml:space="preserve">limit </w:t>
+      </w:r>
+      <w:r>
+        <w:t>-</w:t>
+      </w:r>
+      <w:r>
+        <w:t xml:space="preserve"> </w:t>
+      </w:r>
+      <w:r>
+        <w:t>255 characters</w:t>
+      </w:r>
+    </w:p>
+    <w:p>
+      <w:pPr>
+        <w:pStyle w:val="ListParagraph"/>
+        <w:numPr>
+          <w:ilvl w:val="0"/>
+          <w:numId w:val="1"/>
+        </w:numPr>
+        <w:spacing w:after="0" w:line="240" w:lineRule="auto"/>
+      </w:pPr>
+      <w:r>
+        <w:t>awardee limit - 255 characters</w:t>
+      </w:r>
+    </w:p>
+    <w:p>
+      <w:pPr>
+        <w:pStyle w:val="ListParagraph"/>
+        <w:numPr>
+          <w:ilvl w:val="0"/>
+          <w:numId w:val="1"/>
+        </w:numPr>
+        <w:spacing w:after="0" w:line="240" w:lineRule="auto"/>
+      </w:pPr>
+      <w:r>
+        <w:t>subject - 256 characters</w:t>
+      </w:r>
+    </w:p>
+    <w:p>
+      <w:pPr>
+        <w:pStyle w:val="ListParagraph"/>
+        <w:numPr>
+          <w:ilvl w:val="0"/>
+          <w:numId w:val="1"/>
+        </w:numPr>
+      </w:pPr>
+      <w:r>
+        <w:t>a</w:t>
+      </w:r>
+      <w:r>
+        <w:t>wdamt</w:t>
+      </w:r>
+      <w:r>
+        <w:t xml:space="preserve"> limit - 64 digits</w:t>
+      </w:r>
+    </w:p>
+    <w:p>
+      <w:pPr>
+        <w:pStyle w:val="ListParagraph"/>
+        <w:numPr>
+          <w:ilvl w:val="0"/>
+          <w:numId w:val="1"/>
+        </w:numPr>
+        <w:spacing w:after="0" w:line="240" w:lineRule="auto"/>
+      </w:pPr>
+      <w:r>
+        <w:t xml:space="preserve">desc </w:t>
+      </w:r>
+      <w:r>
+        <w:t xml:space="preserve">limit </w:t>
+      </w:r>
+      <w:r>
+        <w:t>-</w:t>
+      </w:r>
+      <w:r>
+        <w:t xml:space="preserve"> </w:t>
+      </w:r>
+      <w:r>
+        <w:t>65535 characters</w:t>
+      </w:r>
+    </w:p>
+    <w:p>
+      <w:pPr>
+        <w:pStyle w:val="ListParagraph"/>
+        <w:numPr>
+          <w:ilvl w:val="0"/>
+          <w:numId w:val="1"/>
+        </w:numPr>
+        <w:spacing w:after="0" w:line="240" w:lineRule="auto"/>
+      </w:pPr>
+      <w:r>
         <w:t>l</w:t>
       </w:r>
       <w:r>
-        <w:t xml:space="preserve">) </w:t>
-      </w:r>
-      <w:r>
-        <w:t xml:space="preserve">limit </w:t>
+        <w:t>ink</w:t>
+      </w:r>
+      <w:r>
+        <w:t xml:space="preserve"> (GovURL)</w:t>
+      </w:r>
+      <w:r>
+        <w:t xml:space="preserve"> limit </w:t>
       </w:r>
       <w:r>
         <w:t>-</w:t>
@@ -274,54 +358,10 @@
         <w:spacing w:after="0" w:line="240" w:lineRule="auto"/>
       </w:pPr>
       <w:r>
-        <w:t>awardee limit - 255 characters</w:t>
-      </w:r>
-    </w:p>
-    <w:p>
-      <w:pPr>
-        <w:pStyle w:val="ListParagraph"/>
-        <w:numPr>
-          <w:ilvl w:val="0"/>
-          <w:numId w:val="1"/>
-        </w:numPr>
-        <w:spacing w:after="0" w:line="240" w:lineRule="auto"/>
-      </w:pPr>
-      <w:r>
-        <w:t>subject - 256 characters</w:t>
-      </w:r>
-    </w:p>
-    <w:p>
-      <w:pPr>
-        <w:pStyle w:val="ListParagraph"/>
-        <w:numPr>
-          <w:ilvl w:val="0"/>
-          <w:numId w:val="1"/>
-        </w:numPr>
-      </w:pPr>
-      <w:r>
-        <w:t>a</w:t>
-      </w:r>
-      <w:r>
-        <w:t>wdamt</w:t>
-      </w:r>
-      <w:r>
-        <w:t xml:space="preserve"> limit - 64 digits</w:t>
-      </w:r>
-    </w:p>
-    <w:p>
-      <w:pPr>
-        <w:pStyle w:val="ListParagraph"/>
-        <w:numPr>
-          <w:ilvl w:val="0"/>
-          <w:numId w:val="1"/>
-        </w:numPr>
-        <w:spacing w:after="0" w:line="240" w:lineRule="auto"/>
-      </w:pPr>
-      <w:r>
-        <w:t xml:space="preserve">desc </w:t>
-      </w:r>
-      <w:r>
-        <w:t xml:space="preserve">limit </w:t>
+        <w:t>f</w:t>
+      </w:r>
+      <w:r>
+        <w:t xml:space="preserve">iledata limit </w:t>
       </w:r>
       <w:r>
         <w:t>-</w:t>
@@ -330,274 +370,621 @@
         <w:t xml:space="preserve"> </w:t>
       </w:r>
       <w:r>
-        <w:t>65535 characters</w:t>
-      </w:r>
-    </w:p>
-    <w:p>
-      <w:pPr>
-        <w:pStyle w:val="ListParagraph"/>
-        <w:numPr>
-          <w:ilvl w:val="0"/>
-          <w:numId w:val="1"/>
-        </w:numPr>
-        <w:spacing w:after="0" w:line="240" w:lineRule="auto"/>
-      </w:pPr>
-      <w:r>
-        <w:t>l</w:t>
-      </w:r>
-      <w:r>
-        <w:t>ink</w:t>
-      </w:r>
-      <w:r>
-        <w:t xml:space="preserve"> (GovURL)</w:t>
-      </w:r>
-      <w:r>
-        <w:t xml:space="preserve"> limit </w:t>
+        <w:t>250 MB</w:t>
+      </w:r>
+    </w:p>
+    <w:p>
+      <w:pPr>
+        <w:pStyle w:val="ListParagraph"/>
+        <w:numPr>
+          <w:ilvl w:val="0"/>
+          <w:numId w:val="1"/>
+        </w:numPr>
+        <w:spacing w:after="0" w:line="240" w:lineRule="auto"/>
+      </w:pPr>
+      <w:r>
+        <w:t>s</w:t>
+      </w:r>
+      <w:r>
+        <w:t xml:space="preserve">ubmitAward </w:t>
+      </w:r>
+    </w:p>
+    <w:p>
+      <w:pPr>
+        <w:pStyle w:val="ListParagraph"/>
+        <w:numPr>
+          <w:ilvl w:val="1"/>
+          <w:numId w:val="1"/>
+        </w:numPr>
+        <w:spacing w:after="0" w:line="240" w:lineRule="auto"/>
+      </w:pPr>
+      <w:r>
+        <w:t xml:space="preserve">awardee and awardee_duns </w:t>
       </w:r>
       <w:r>
         <w:t>-</w:t>
       </w:r>
       <w:r>
+        <w:t xml:space="preserve"> Required</w:t>
+      </w:r>
+      <w:r>
+        <w:t xml:space="preserve"> =</w:t>
+      </w:r>
+      <w:r>
+        <w:t xml:space="preserve"> N</w:t>
+      </w:r>
+      <w:r>
+        <w:t>o</w:t>
+      </w:r>
+      <w:r>
+        <w:t>,</w:t>
+      </w:r>
+      <w:r>
         <w:t xml:space="preserve"> </w:t>
       </w:r>
       <w:r>
-        <w:t>255 characters</w:t>
-      </w:r>
-    </w:p>
-    <w:p>
-      <w:pPr>
-        <w:pStyle w:val="ListParagraph"/>
-        <w:numPr>
-          <w:ilvl w:val="0"/>
-          <w:numId w:val="1"/>
-        </w:numPr>
-        <w:spacing w:after="0" w:line="240" w:lineRule="auto"/>
-      </w:pPr>
-      <w:r>
-        <w:t>f</w:t>
-      </w:r>
-      <w:r>
-        <w:t xml:space="preserve">iledata limit </w:t>
+        <w:t>however, e</w:t>
+      </w:r>
+      <w:r>
+        <w:t>ither or is required</w:t>
+      </w:r>
+    </w:p>
+    <w:p>
+      <w:pPr>
+        <w:pStyle w:val="ListParagraph"/>
+        <w:numPr>
+          <w:ilvl w:val="0"/>
+          <w:numId w:val="1"/>
+        </w:numPr>
+        <w:spacing w:after="0" w:line="240" w:lineRule="auto"/>
+      </w:pPr>
+      <w:r>
+        <w:t>archiveNotice</w:t>
+      </w:r>
+    </w:p>
+    <w:p>
+      <w:pPr>
+        <w:pStyle w:val="ListParagraph"/>
+        <w:numPr>
+          <w:ilvl w:val="1"/>
+          <w:numId w:val="1"/>
+        </w:numPr>
+        <w:spacing w:after="0" w:line="240" w:lineRule="auto"/>
+      </w:pPr>
+      <w:r>
+        <w:t>archdate</w:t>
+      </w:r>
+      <w:r>
+        <w:t xml:space="preserve"> -</w:t>
+      </w:r>
+      <w:r>
+        <w:t xml:space="preserve"> </w:t>
+      </w:r>
+      <w:r>
+        <w:t>D</w:t>
+      </w:r>
+      <w:r>
+        <w:t>eprecated</w:t>
+      </w:r>
+      <w:r>
+        <w:t xml:space="preserve">, Notice will be archived immediately regardless if </w:t>
+      </w:r>
+      <w:r>
+        <w:t xml:space="preserve">archdate </w:t>
+      </w:r>
+      <w:r>
+        <w:t>is provided</w:t>
+      </w:r>
+      <w:r>
+        <w:t xml:space="preserve"> </w:t>
+      </w:r>
+    </w:p>
+    <w:p>
+      <w:pPr>
+        <w:pStyle w:val="ListParagraph"/>
+        <w:numPr>
+          <w:ilvl w:val="0"/>
+          <w:numId w:val="1"/>
+        </w:numPr>
+        <w:spacing w:after="0" w:line="240" w:lineRule="auto"/>
+      </w:pPr>
+      <w:r>
+        <w:t>submitPresol</w:t>
+      </w:r>
+    </w:p>
+    <w:p>
+      <w:pPr>
+        <w:pStyle w:val="ListParagraph"/>
+        <w:numPr>
+          <w:ilvl w:val="1"/>
+          <w:numId w:val="1"/>
+        </w:numPr>
+        <w:spacing w:after="0" w:line="240" w:lineRule="auto"/>
+      </w:pPr>
+      <w:r>
+        <w:t xml:space="preserve">respdate and archdate </w:t>
       </w:r>
       <w:r>
         <w:t>-</w:t>
       </w:r>
       <w:r>
+        <w:t xml:space="preserve"> Required = No, however e</w:t>
+      </w:r>
+      <w:r>
+        <w:t xml:space="preserve">ither or is required </w:t>
+      </w:r>
+    </w:p>
+    <w:p>
+      <w:pPr>
+        <w:pStyle w:val="ListParagraph"/>
+        <w:numPr>
+          <w:ilvl w:val="0"/>
+          <w:numId w:val="1"/>
+        </w:numPr>
+        <w:spacing w:after="0" w:line="240" w:lineRule="auto"/>
+      </w:pPr>
+      <w:r>
+        <w:t>submitCombined</w:t>
+      </w:r>
+    </w:p>
+    <w:p>
+      <w:pPr>
+        <w:pStyle w:val="ListParagraph"/>
+        <w:numPr>
+          <w:ilvl w:val="1"/>
+          <w:numId w:val="1"/>
+        </w:numPr>
+        <w:spacing w:after="0" w:line="240" w:lineRule="auto"/>
+      </w:pPr>
+      <w:r>
+        <w:t>e</w:t>
+      </w:r>
+      <w:r>
+        <w:t xml:space="preserve">mail </w:t>
+      </w:r>
+      <w:r>
+        <w:t>-</w:t>
+      </w:r>
+      <w:r>
+        <w:t xml:space="preserve"> Required = </w:t>
+      </w:r>
+      <w:r>
+        <w:t xml:space="preserve">Yes </w:t>
+      </w:r>
+    </w:p>
+    <w:p>
+      <w:pPr>
+        <w:pStyle w:val="ListParagraph"/>
+        <w:numPr>
+          <w:ilvl w:val="0"/>
+          <w:numId w:val="1"/>
+        </w:numPr>
+        <w:spacing w:after="0" w:line="240" w:lineRule="auto"/>
+      </w:pPr>
+      <w:r>
+        <w:t>SubmitMod</w:t>
+      </w:r>
+    </w:p>
+    <w:p>
+      <w:pPr>
+        <w:pStyle w:val="ListParagraph"/>
+        <w:numPr>
+          <w:ilvl w:val="1"/>
+          <w:numId w:val="1"/>
+        </w:numPr>
+        <w:spacing w:after="0" w:line="240" w:lineRule="auto"/>
+      </w:pPr>
+      <w:r>
+        <w:t xml:space="preserve">Intro updated to indicate submitMod only allowed for </w:t>
+      </w:r>
+      <w:r>
+        <w:t>following notice types: PRESOL, COMBINE, SRCSGT, SSALE, SNOTE, SOL.</w:t>
+      </w:r>
+    </w:p>
+    <w:p>
+      <w:pPr>
+        <w:pStyle w:val="ListParagraph"/>
+        <w:numPr>
+          <w:ilvl w:val="1"/>
+          <w:numId w:val="1"/>
+        </w:numPr>
+        <w:spacing w:after="0" w:line="240" w:lineRule="auto"/>
+      </w:pPr>
+      <w:proofErr w:type="spellStart"/>
+      <w:r>
+        <w:t>c</w:t>
+      </w:r>
+      <w:r>
+        <w:t>lasscod</w:t>
+      </w:r>
+      <w:proofErr w:type="spellEnd"/>
+      <w:r>
         <w:t xml:space="preserve"> </w:t>
       </w:r>
       <w:r>
-        <w:t>250 MB</w:t>
-      </w:r>
-    </w:p>
-    <w:p>
-      <w:pPr>
-        <w:pStyle w:val="ListParagraph"/>
-        <w:numPr>
-          <w:ilvl w:val="0"/>
-          <w:numId w:val="1"/>
-        </w:numPr>
-        <w:spacing w:after="0" w:line="240" w:lineRule="auto"/>
-      </w:pPr>
-      <w:r>
-        <w:t>s</w:t>
-      </w:r>
-      <w:r>
-        <w:t xml:space="preserve">ubmitAward </w:t>
-      </w:r>
-    </w:p>
-    <w:p>
-      <w:pPr>
-        <w:pStyle w:val="ListParagraph"/>
-        <w:numPr>
-          <w:ilvl w:val="1"/>
-          <w:numId w:val="1"/>
-        </w:numPr>
-        <w:spacing w:after="0" w:line="240" w:lineRule="auto"/>
-      </w:pPr>
-      <w:r>
-        <w:t xml:space="preserve">awardee and awardee_duns </w:t>
-      </w:r>
-      <w:r>
         <w:t>-</w:t>
       </w:r>
       <w:r>
-        <w:t xml:space="preserve"> Required</w:t>
-      </w:r>
-      <w:r>
-        <w:t xml:space="preserve"> =</w:t>
-      </w:r>
-      <w:r>
-        <w:t xml:space="preserve"> N</w:t>
-      </w:r>
-      <w:r>
-        <w:t>o</w:t>
-      </w:r>
-      <w:r>
-        <w:t>,</w:t>
+        <w:t xml:space="preserve"> R</w:t>
+      </w:r>
+      <w:r>
+        <w:t xml:space="preserve">equired </w:t>
+      </w:r>
+      <w:r>
+        <w:t xml:space="preserve">for SOL, COMBINE, SSALE, PRESOL </w:t>
+      </w:r>
+    </w:p>
+    <w:p>
+      <w:pPr>
+        <w:pStyle w:val="ListParagraph"/>
+        <w:numPr>
+          <w:ilvl w:val="1"/>
+          <w:numId w:val="1"/>
+        </w:numPr>
+        <w:spacing w:after="0" w:line="240" w:lineRule="auto"/>
+      </w:pPr>
+      <w:r>
+        <w:t>r</w:t>
+      </w:r>
+      <w:r>
+        <w:t xml:space="preserve">espdate </w:t>
+      </w:r>
+      <w:r>
+        <w:t>-</w:t>
+      </w:r>
+      <w:r>
+        <w:t xml:space="preserve"> Required for COMBINE, SOL and either respdate or archdate Required for SRCSGT, PRESOL, SNOTE, SSALE</w:t>
+      </w:r>
+    </w:p>
+    <w:p>
+      <w:pPr>
+        <w:pStyle w:val="ListParagraph"/>
+        <w:numPr>
+          <w:ilvl w:val="1"/>
+          <w:numId w:val="1"/>
+        </w:numPr>
+        <w:spacing w:after="0" w:line="240" w:lineRule="auto"/>
+      </w:pPr>
+      <w:r>
+        <w:t xml:space="preserve">archdate </w:t>
+      </w:r>
+      <w:r>
+        <w:t>-</w:t>
       </w:r>
       <w:r>
         <w:t xml:space="preserve"> </w:t>
       </w:r>
       <w:r>
-        <w:t>however, e</w:t>
-      </w:r>
-      <w:r>
-        <w:t>ither or is required</w:t>
-      </w:r>
-    </w:p>
-    <w:p>
-      <w:pPr>
-        <w:pStyle w:val="ListParagraph"/>
-        <w:numPr>
-          <w:ilvl w:val="0"/>
-          <w:numId w:val="1"/>
-        </w:numPr>
-        <w:spacing w:after="0" w:line="240" w:lineRule="auto"/>
-      </w:pPr>
-      <w:r>
-        <w:t>archiveNotice</w:t>
-      </w:r>
-    </w:p>
-    <w:p>
-      <w:pPr>
-        <w:pStyle w:val="ListParagraph"/>
-        <w:numPr>
-          <w:ilvl w:val="1"/>
-          <w:numId w:val="1"/>
-        </w:numPr>
-        <w:spacing w:after="0" w:line="240" w:lineRule="auto"/>
-      </w:pPr>
-      <w:r>
-        <w:t>archdate</w:t>
-      </w:r>
-      <w:r>
-        <w:t xml:space="preserve"> -</w:t>
+        <w:t>E</w:t>
+      </w:r>
+      <w:r>
+        <w:t>ither respdate or archdate required for SRCSGT, PRESOL, SNOTE, SSALE</w:t>
+      </w:r>
+    </w:p>
+    <w:p>
+      <w:pPr>
+        <w:pStyle w:val="ListParagraph"/>
+        <w:numPr>
+          <w:ilvl w:val="1"/>
+          <w:numId w:val="1"/>
+        </w:numPr>
+        <w:spacing w:after="0" w:line="240" w:lineRule="auto"/>
+      </w:pPr>
+      <w:r>
+        <w:t>c</w:t>
+      </w:r>
+      <w:r>
+        <w:t xml:space="preserve">ontact </w:t>
+      </w:r>
+      <w:r>
+        <w:t>-</w:t>
+      </w:r>
+      <w:r>
+        <w:t xml:space="preserve"> Required </w:t>
+      </w:r>
+      <w:r>
+        <w:t>for PRESOL, COMBINE, SRCSGT, SSALE, SOL</w:t>
+      </w:r>
+    </w:p>
+    <w:p>
+      <w:pPr>
+        <w:pStyle w:val="ListParagraph"/>
+        <w:numPr>
+          <w:ilvl w:val="1"/>
+          <w:numId w:val="1"/>
+        </w:numPr>
+        <w:spacing w:after="0" w:line="240" w:lineRule="auto"/>
+      </w:pPr>
+      <w:r>
+        <w:t>d</w:t>
+      </w:r>
+      <w:r>
+        <w:t xml:space="preserve">esc </w:t>
+      </w:r>
+      <w:r>
+        <w:t>- Required f</w:t>
+      </w:r>
+      <w:r>
+        <w:t>or PRESOL, COMBINE, SRCSGT, SSALE, SOL, SNOTE</w:t>
       </w:r>
       <w:r>
         <w:t xml:space="preserve"> </w:t>
       </w:r>
-      <w:r>
-        <w:t>D</w:t>
-      </w:r>
-      <w:r>
-        <w:t>eprecated</w:t>
-      </w:r>
-      <w:r>
-        <w:t xml:space="preserve">, Notice will be archived immediately regardless if </w:t>
-      </w:r>
+    </w:p>
+    <w:p>
+      <w:pPr>
+        <w:pStyle w:val="ListParagraph"/>
+        <w:numPr>
+          <w:ilvl w:val="1"/>
+          <w:numId w:val="1"/>
+        </w:numPr>
+        <w:spacing w:after="0" w:line="240" w:lineRule="auto"/>
+      </w:pPr>
+      <w:r>
+        <w:t>e</w:t>
+      </w:r>
+      <w:r>
+        <w:t xml:space="preserve">mail </w:t>
+      </w:r>
+      <w:r>
+        <w:t xml:space="preserve">- Required </w:t>
+      </w:r>
+      <w:r>
+        <w:t>for PRESOL, COMBINE, SRCSGT, SSALE, SOL</w:t>
+      </w:r>
+      <w:r>
+        <w:t xml:space="preserve"> </w:t>
+      </w:r>
+    </w:p>
+    <w:p>
+      <w:pPr>
+        <w:pStyle w:val="ListParagraph"/>
+        <w:numPr>
+          <w:ilvl w:val="0"/>
+          <w:numId w:val="1"/>
+        </w:numPr>
+        <w:spacing w:after="0" w:line="240" w:lineRule="auto"/>
+      </w:pPr>
+      <w:r>
+        <w:t>submitJA</w:t>
+      </w:r>
+    </w:p>
+    <w:p>
+      <w:pPr>
+        <w:pStyle w:val="ListParagraph"/>
+        <w:numPr>
+          <w:ilvl w:val="1"/>
+          <w:numId w:val="1"/>
+        </w:numPr>
+        <w:spacing w:after="0" w:line="240" w:lineRule="auto"/>
+      </w:pPr>
+      <w:r>
+        <w:t>e</w:t>
+      </w:r>
+      <w:r>
+        <w:t xml:space="preserve">mail </w:t>
+      </w:r>
+      <w:r>
+        <w:t>- Required = Yes</w:t>
+      </w:r>
+      <w:r>
+        <w:t xml:space="preserve"> </w:t>
+      </w:r>
+      <w:r>
+        <w:t xml:space="preserve"> </w:t>
+      </w:r>
+    </w:p>
+    <w:p>
+      <w:pPr>
+        <w:pStyle w:val="ListParagraph"/>
+        <w:numPr>
+          <w:ilvl w:val="0"/>
+          <w:numId w:val="1"/>
+        </w:numPr>
+        <w:spacing w:after="0" w:line="240" w:lineRule="auto"/>
+      </w:pPr>
+      <w:r>
+        <w:t>submitSourcesSought</w:t>
+      </w:r>
+    </w:p>
+    <w:p>
+      <w:pPr>
+        <w:pStyle w:val="ListParagraph"/>
+        <w:numPr>
+          <w:ilvl w:val="1"/>
+          <w:numId w:val="1"/>
+        </w:numPr>
+        <w:spacing w:after="0" w:line="240" w:lineRule="auto"/>
+      </w:pPr>
+      <w:r>
+        <w:t xml:space="preserve">email - Required = Yes  </w:t>
+      </w:r>
+    </w:p>
+    <w:p>
+      <w:pPr>
+        <w:pStyle w:val="ListParagraph"/>
+        <w:numPr>
+          <w:ilvl w:val="0"/>
+          <w:numId w:val="1"/>
+        </w:numPr>
+        <w:spacing w:after="0" w:line="240" w:lineRule="auto"/>
+      </w:pPr>
+      <w:proofErr w:type="spellStart"/>
+      <w:r>
+        <w:t>submitSpecialNotice</w:t>
+      </w:r>
+      <w:proofErr w:type="spellEnd"/>
+    </w:p>
+    <w:p>
+      <w:pPr>
+        <w:pStyle w:val="ListParagraph"/>
+        <w:numPr>
+          <w:ilvl w:val="1"/>
+          <w:numId w:val="1"/>
+        </w:numPr>
+        <w:spacing w:after="0" w:line="240" w:lineRule="auto"/>
+      </w:pPr>
+      <w:proofErr w:type="spellStart"/>
+      <w:r>
+        <w:t>solnbr</w:t>
+      </w:r>
+      <w:proofErr w:type="spellEnd"/>
+      <w:r>
+        <w:t xml:space="preserve"> </w:t>
+      </w:r>
+      <w:r>
+        <w:t xml:space="preserve">- Required = No  </w:t>
+      </w:r>
+    </w:p>
+    <w:p>
+      <w:pPr>
+        <w:pStyle w:val="ListParagraph"/>
+        <w:numPr>
+          <w:ilvl w:val="1"/>
+          <w:numId w:val="1"/>
+        </w:numPr>
+        <w:spacing w:after="0" w:line="240" w:lineRule="auto"/>
+      </w:pPr>
       <w:r>
         <w:t xml:space="preserve">archdate </w:t>
       </w:r>
       <w:r>
-        <w:t>is provided</w:t>
-      </w:r>
+        <w:t xml:space="preserve">- Required = Yes  </w:t>
+      </w:r>
+    </w:p>
+    <w:p>
+      <w:pPr>
+        <w:pStyle w:val="ListParagraph"/>
+        <w:numPr>
+          <w:ilvl w:val="1"/>
+          <w:numId w:val="1"/>
+        </w:numPr>
+        <w:spacing w:after="0" w:line="240" w:lineRule="auto"/>
+      </w:pPr>
+      <w:r>
+        <w:t xml:space="preserve">email </w:t>
+      </w:r>
+      <w:r>
+        <w:t xml:space="preserve">- Required = Yes,  </w:t>
+      </w:r>
+      <w:r>
+        <w:t xml:space="preserve">if contact provided </w:t>
+      </w:r>
+    </w:p>
+    <w:p>
+      <w:pPr>
+        <w:pStyle w:val="ListParagraph"/>
+        <w:numPr>
+          <w:ilvl w:val="0"/>
+          <w:numId w:val="1"/>
+        </w:numPr>
+        <w:spacing w:after="0" w:line="240" w:lineRule="auto"/>
+      </w:pPr>
+      <w:proofErr w:type="spellStart"/>
+      <w:r>
+        <w:t>submitSaleofSurplus</w:t>
+      </w:r>
+      <w:proofErr w:type="spellEnd"/>
+    </w:p>
+    <w:p>
+      <w:pPr>
+        <w:pStyle w:val="ListParagraph"/>
+        <w:numPr>
+          <w:ilvl w:val="1"/>
+          <w:numId w:val="1"/>
+        </w:numPr>
+        <w:spacing w:after="0" w:line="240" w:lineRule="auto"/>
+      </w:pPr>
+      <w:r>
+        <w:t xml:space="preserve">archdate </w:t>
+      </w:r>
+      <w:r>
+        <w:t xml:space="preserve">- Required = Yes  </w:t>
+      </w:r>
+    </w:p>
+    <w:p>
+      <w:pPr>
+        <w:pStyle w:val="ListParagraph"/>
+        <w:numPr>
+          <w:ilvl w:val="1"/>
+          <w:numId w:val="1"/>
+        </w:numPr>
+        <w:spacing w:after="0" w:line="240" w:lineRule="auto"/>
+      </w:pPr>
+      <w:r>
+        <w:t xml:space="preserve">email </w:t>
+      </w:r>
+      <w:r>
+        <w:t xml:space="preserve">- Required = Yes  </w:t>
+      </w:r>
+    </w:p>
+    <w:p>
+      <w:pPr>
+        <w:pStyle w:val="ListParagraph"/>
+        <w:numPr>
+          <w:ilvl w:val="0"/>
+          <w:numId w:val="1"/>
+        </w:numPr>
+        <w:spacing w:after="0" w:line="240" w:lineRule="auto"/>
+      </w:pPr>
+      <w:r>
+        <w:t xml:space="preserve">submitITB </w:t>
+      </w:r>
+    </w:p>
+    <w:p>
+      <w:pPr>
+        <w:pStyle w:val="ListParagraph"/>
+        <w:numPr>
+          <w:ilvl w:val="1"/>
+          <w:numId w:val="1"/>
+        </w:numPr>
+        <w:spacing w:after="0" w:line="240" w:lineRule="auto"/>
+      </w:pPr>
+      <w:r>
+        <w:t xml:space="preserve">email </w:t>
+      </w:r>
+      <w:r>
+        <w:t xml:space="preserve">- Required = Yes  </w:t>
+      </w:r>
+    </w:p>
+    <w:p>
+      <w:pPr>
+        <w:pStyle w:val="ListParagraph"/>
+        <w:numPr>
+          <w:ilvl w:val="0"/>
+          <w:numId w:val="1"/>
+        </w:numPr>
+        <w:spacing w:after="0" w:line="240" w:lineRule="auto"/>
+      </w:pPr>
+      <w:r>
+        <w:t>submitNotice</w:t>
+      </w:r>
+    </w:p>
+    <w:p>
+      <w:pPr>
+        <w:pStyle w:val="ListParagraph"/>
+        <w:numPr>
+          <w:ilvl w:val="1"/>
+          <w:numId w:val="1"/>
+        </w:numPr>
+        <w:spacing w:after="0" w:line="240" w:lineRule="auto"/>
+      </w:pPr>
+      <w:proofErr w:type="spellStart"/>
+      <w:r>
+        <w:t>classcode</w:t>
+      </w:r>
+      <w:proofErr w:type="spellEnd"/>
       <w:r>
         <w:t xml:space="preserve"> </w:t>
       </w:r>
-    </w:p>
-    <w:p>
-      <w:pPr>
-        <w:pStyle w:val="ListParagraph"/>
-        <w:numPr>
-          <w:ilvl w:val="0"/>
-          <w:numId w:val="1"/>
-        </w:numPr>
-        <w:spacing w:after="0" w:line="240" w:lineRule="auto"/>
-      </w:pPr>
-      <w:r>
-        <w:t>submitPresol</w:t>
-      </w:r>
-    </w:p>
-    <w:p>
-      <w:pPr>
-        <w:pStyle w:val="ListParagraph"/>
-        <w:numPr>
-          <w:ilvl w:val="1"/>
-          <w:numId w:val="1"/>
-        </w:numPr>
-        <w:spacing w:after="0" w:line="240" w:lineRule="auto"/>
-      </w:pPr>
-      <w:r>
-        <w:t xml:space="preserve">respdate and archdate </w:t>
-      </w:r>
-      <w:r>
-        <w:t>-</w:t>
-      </w:r>
-      <w:r>
-        <w:t xml:space="preserve"> Required = No</w:t>
-      </w:r>
-      <w:r>
-        <w:t>, however e</w:t>
-      </w:r>
-      <w:r>
-        <w:t xml:space="preserve">ither or is required </w:t>
-      </w:r>
-    </w:p>
-    <w:p>
-      <w:pPr>
-        <w:pStyle w:val="ListParagraph"/>
-        <w:numPr>
-          <w:ilvl w:val="0"/>
-          <w:numId w:val="1"/>
-        </w:numPr>
-        <w:spacing w:after="0" w:line="240" w:lineRule="auto"/>
-      </w:pPr>
-      <w:r>
-        <w:t>submitCombined</w:t>
-      </w:r>
-    </w:p>
-    <w:p>
-      <w:pPr>
-        <w:pStyle w:val="ListParagraph"/>
-        <w:numPr>
-          <w:ilvl w:val="1"/>
-          <w:numId w:val="1"/>
-        </w:numPr>
-        <w:spacing w:after="0" w:line="240" w:lineRule="auto"/>
-      </w:pPr>
-      <w:r>
-        <w:t>e</w:t>
-      </w:r>
-      <w:r>
-        <w:t xml:space="preserve">mail </w:t>
-      </w:r>
-      <w:r>
-        <w:t>-</w:t>
-      </w:r>
-      <w:r>
-        <w:t xml:space="preserve"> Required = </w:t>
-      </w:r>
-      <w:r>
-        <w:t xml:space="preserve">Yes </w:t>
-      </w:r>
-    </w:p>
-    <w:p>
-      <w:pPr>
-        <w:pStyle w:val="ListParagraph"/>
-        <w:numPr>
-          <w:ilvl w:val="0"/>
-          <w:numId w:val="1"/>
-        </w:numPr>
-        <w:spacing w:after="0" w:line="240" w:lineRule="auto"/>
-      </w:pPr>
-      <w:r>
-        <w:t>SubmitMod</w:t>
-      </w:r>
-    </w:p>
-    <w:p>
-      <w:pPr>
-        <w:pStyle w:val="ListParagraph"/>
-        <w:numPr>
-          <w:ilvl w:val="1"/>
-          <w:numId w:val="1"/>
-        </w:numPr>
-        <w:spacing w:after="0" w:line="240" w:lineRule="auto"/>
-      </w:pPr>
-      <w:r>
-        <w:t xml:space="preserve">Intro updated to indicate submitMod only allowed for </w:t>
-      </w:r>
-      <w:r>
-        <w:t>following notice types: PRESOL, COMBINE, SRCSGT, SSALE, SNOTE, SOL.</w:t>
+      <w:r>
+        <w:t xml:space="preserve">- Required = Yes  </w:t>
+      </w:r>
+      <w:r>
+        <w:t xml:space="preserve">for </w:t>
+      </w:r>
+      <w:r>
+        <w:t>SOL, COMBINE, SSALE, ITB, JA, PRESOL</w:t>
       </w:r>
     </w:p>
     <w:p>
@@ -611,138 +998,79 @@
       </w:pPr>
       <w:proofErr w:type="spellStart"/>
       <w:r>
-        <w:t>c</w:t>
-      </w:r>
-      <w:r>
-        <w:t>lasscod</w:t>
+        <w:t>naics</w:t>
       </w:r>
       <w:proofErr w:type="spellEnd"/>
       <w:r>
         <w:t xml:space="preserve"> </w:t>
       </w:r>
       <w:r>
-        <w:t>-</w:t>
-      </w:r>
-      <w:r>
-        <w:t xml:space="preserve"> R</w:t>
-      </w:r>
-      <w:r>
-        <w:t xml:space="preserve">equired </w:t>
-      </w:r>
-      <w:r>
-        <w:t xml:space="preserve">for SOL, COMBINE, SSALE, PRESOL </w:t>
-      </w:r>
-    </w:p>
-    <w:p>
-      <w:pPr>
-        <w:pStyle w:val="ListParagraph"/>
-        <w:numPr>
-          <w:ilvl w:val="1"/>
-          <w:numId w:val="1"/>
-        </w:numPr>
-        <w:spacing w:after="0" w:line="240" w:lineRule="auto"/>
-      </w:pPr>
-      <w:r>
-        <w:t>r</w:t>
-      </w:r>
-      <w:r>
-        <w:t xml:space="preserve">espdate </w:t>
-      </w:r>
-      <w:r>
-        <w:t>-</w:t>
-      </w:r>
+        <w:t xml:space="preserve">- Required = Yes  </w:t>
+      </w:r>
+      <w:r>
+        <w:t>for COMBINE, SOL</w:t>
+      </w:r>
+    </w:p>
+    <w:p>
+      <w:pPr>
+        <w:pStyle w:val="ListParagraph"/>
+        <w:numPr>
+          <w:ilvl w:val="1"/>
+          <w:numId w:val="1"/>
+        </w:numPr>
+        <w:spacing w:after="0" w:line="240" w:lineRule="auto"/>
+      </w:pPr>
+      <w:proofErr w:type="spellStart"/>
+      <w:r>
+        <w:t>officeid</w:t>
+      </w:r>
+      <w:proofErr w:type="spellEnd"/>
       <w:r>
         <w:t xml:space="preserve"> </w:t>
       </w:r>
       <w:r>
-        <w:t>Required</w:t>
-      </w:r>
-      <w:r>
-        <w:t xml:space="preserve"> for COMBINE, SOL </w:t>
-      </w:r>
-      <w:r>
-        <w:t>and e</w:t>
-      </w:r>
-      <w:r>
-        <w:t xml:space="preserve">ither respdate or archdate </w:t>
-      </w:r>
-      <w:r>
-        <w:t>R</w:t>
-      </w:r>
-      <w:r>
-        <w:t>equired for SRCSGT, PRESOL, SNOTE, SSALE</w:t>
-      </w:r>
-    </w:p>
-    <w:p>
-      <w:pPr>
-        <w:pStyle w:val="ListParagraph"/>
-        <w:numPr>
-          <w:ilvl w:val="1"/>
-          <w:numId w:val="1"/>
-        </w:numPr>
-        <w:spacing w:after="0" w:line="240" w:lineRule="auto"/>
-      </w:pPr>
-      <w:r>
-        <w:t xml:space="preserve">archdate </w:t>
-      </w:r>
-      <w:r>
-        <w:t>-</w:t>
-      </w:r>
+        <w:t xml:space="preserve">- Required = Yes  </w:t>
+      </w:r>
+    </w:p>
+    <w:p>
+      <w:pPr>
+        <w:pStyle w:val="ListParagraph"/>
+        <w:numPr>
+          <w:ilvl w:val="1"/>
+          <w:numId w:val="1"/>
+        </w:numPr>
+        <w:spacing w:after="0" w:line="240" w:lineRule="auto"/>
+      </w:pPr>
+      <w:r>
+        <w:lastRenderedPageBreak/>
+        <w:t xml:space="preserve">subject </w:t>
+      </w:r>
+      <w:r>
+        <w:t xml:space="preserve">- Required = Yes  </w:t>
+      </w:r>
+    </w:p>
+    <w:p>
+      <w:pPr>
+        <w:pStyle w:val="ListParagraph"/>
+        <w:numPr>
+          <w:ilvl w:val="1"/>
+          <w:numId w:val="1"/>
+        </w:numPr>
+        <w:spacing w:after="0" w:line="240" w:lineRule="auto"/>
+      </w:pPr>
+      <w:proofErr w:type="spellStart"/>
+      <w:r>
+        <w:t>solnbr</w:t>
+      </w:r>
+      <w:proofErr w:type="spellEnd"/>
       <w:r>
         <w:t xml:space="preserve"> </w:t>
       </w:r>
       <w:r>
-        <w:t>E</w:t>
-      </w:r>
-      <w:r>
-        <w:t>ither respdate or archdate required for SRCSGT, PRESOL, SNOTE, SSALE</w:t>
-      </w:r>
-    </w:p>
-    <w:p>
-      <w:pPr>
-        <w:pStyle w:val="ListParagraph"/>
-        <w:numPr>
-          <w:ilvl w:val="1"/>
-          <w:numId w:val="1"/>
-        </w:numPr>
-        <w:spacing w:after="0" w:line="240" w:lineRule="auto"/>
-      </w:pPr>
-      <w:r>
-        <w:t>c</w:t>
-      </w:r>
-      <w:r>
-        <w:t xml:space="preserve">ontact </w:t>
-      </w:r>
-      <w:r>
-        <w:t>-</w:t>
-      </w:r>
-      <w:r>
-        <w:t xml:space="preserve"> Required </w:t>
-      </w:r>
-      <w:r>
-        <w:t>for PRESOL, COMBINE, SRCSGT, SSALE, SOL</w:t>
-      </w:r>
-    </w:p>
-    <w:p>
-      <w:pPr>
-        <w:pStyle w:val="ListParagraph"/>
-        <w:numPr>
-          <w:ilvl w:val="1"/>
-          <w:numId w:val="1"/>
-        </w:numPr>
-        <w:spacing w:after="0" w:line="240" w:lineRule="auto"/>
-      </w:pPr>
-      <w:r>
-        <w:t>d</w:t>
-      </w:r>
-      <w:r>
-        <w:t xml:space="preserve">esc </w:t>
-      </w:r>
-      <w:r>
-        <w:t>- Required f</w:t>
-      </w:r>
-      <w:r>
-        <w:t>or PRESOL, COMBINE, SRCSGT, SSALE, SOL, SNOTE</w:t>
+        <w:t xml:space="preserve">- Required = </w:t>
+      </w:r>
+      <w:r>
+        <w:t>Yes, EXCEPT No for SNOTE</w:t>
       </w:r>
       <w:r>
         <w:t xml:space="preserve"> </w:t>
@@ -758,404 +1086,10 @@
         <w:spacing w:after="0" w:line="240" w:lineRule="auto"/>
       </w:pPr>
       <w:r>
-        <w:t>e</w:t>
-      </w:r>
-      <w:r>
-        <w:t xml:space="preserve">mail </w:t>
-      </w:r>
-      <w:r>
-        <w:t xml:space="preserve">- Required </w:t>
-      </w:r>
-      <w:r>
-        <w:t>for PRESOL, COMBINE, SRCSGT, SSALE, SOL</w:t>
-      </w:r>
-      <w:r>
-        <w:t xml:space="preserve"> </w:t>
-      </w:r>
-    </w:p>
-    <w:p>
-      <w:pPr>
-        <w:pStyle w:val="ListParagraph"/>
-        <w:numPr>
-          <w:ilvl w:val="0"/>
-          <w:numId w:val="1"/>
-        </w:numPr>
-        <w:spacing w:after="0" w:line="240" w:lineRule="auto"/>
-      </w:pPr>
-      <w:r>
-        <w:t>submitJA</w:t>
-      </w:r>
-    </w:p>
-    <w:p>
-      <w:pPr>
-        <w:pStyle w:val="ListParagraph"/>
-        <w:numPr>
-          <w:ilvl w:val="1"/>
-          <w:numId w:val="1"/>
-        </w:numPr>
-        <w:spacing w:after="0" w:line="240" w:lineRule="auto"/>
-      </w:pPr>
-      <w:r>
-        <w:t>e</w:t>
-      </w:r>
-      <w:r>
-        <w:t xml:space="preserve">mail </w:t>
-      </w:r>
-      <w:r>
-        <w:t xml:space="preserve">- </w:t>
-      </w:r>
-      <w:r>
-        <w:t>Required = Yes</w:t>
-      </w:r>
-      <w:r>
-        <w:t xml:space="preserve"> </w:t>
-      </w:r>
-      <w:r>
-        <w:t xml:space="preserve"> </w:t>
-      </w:r>
-    </w:p>
-    <w:p>
-      <w:pPr>
-        <w:pStyle w:val="ListParagraph"/>
-        <w:numPr>
-          <w:ilvl w:val="0"/>
-          <w:numId w:val="1"/>
-        </w:numPr>
-        <w:spacing w:after="0" w:line="240" w:lineRule="auto"/>
-      </w:pPr>
-      <w:r>
-        <w:t>submitSourcesSought</w:t>
-      </w:r>
-    </w:p>
-    <w:p>
-      <w:pPr>
-        <w:pStyle w:val="ListParagraph"/>
-        <w:numPr>
-          <w:ilvl w:val="1"/>
-          <w:numId w:val="1"/>
-        </w:numPr>
-        <w:spacing w:after="0" w:line="240" w:lineRule="auto"/>
-      </w:pPr>
-      <w:r>
-        <w:t xml:space="preserve">email - Required = Yes  </w:t>
-      </w:r>
-    </w:p>
-    <w:p>
-      <w:pPr>
-        <w:pStyle w:val="ListParagraph"/>
-        <w:numPr>
-          <w:ilvl w:val="0"/>
-          <w:numId w:val="1"/>
-        </w:numPr>
-        <w:spacing w:after="0" w:line="240" w:lineRule="auto"/>
-      </w:pPr>
-      <w:bookmarkStart w:id="0" w:name="_GoBack"/>
-      <w:proofErr w:type="spellStart"/>
-      <w:r>
-        <w:t>submitSpecialNotice</w:t>
-      </w:r>
-      <w:bookmarkEnd w:id="0"/>
-      <w:proofErr w:type="spellEnd"/>
-    </w:p>
-    <w:p>
-      <w:pPr>
-        <w:pStyle w:val="ListParagraph"/>
-        <w:numPr>
-          <w:ilvl w:val="1"/>
-          <w:numId w:val="1"/>
-        </w:numPr>
-        <w:spacing w:after="0" w:line="240" w:lineRule="auto"/>
-      </w:pPr>
-      <w:proofErr w:type="spellStart"/>
-      <w:r>
-        <w:t>solnbr</w:t>
-      </w:r>
-      <w:proofErr w:type="spellEnd"/>
-      <w:r>
-        <w:t xml:space="preserve"> </w:t>
-      </w:r>
-      <w:r>
-        <w:t xml:space="preserve">- Required = </w:t>
-      </w:r>
-      <w:r>
-        <w:t>No</w:t>
-      </w:r>
-      <w:r>
-        <w:t xml:space="preserve">  </w:t>
-      </w:r>
-    </w:p>
-    <w:p>
-      <w:pPr>
-        <w:pStyle w:val="ListParagraph"/>
-        <w:numPr>
-          <w:ilvl w:val="1"/>
-          <w:numId w:val="1"/>
-        </w:numPr>
-        <w:spacing w:after="0" w:line="240" w:lineRule="auto"/>
-      </w:pPr>
-      <w:r>
-        <w:t xml:space="preserve">archdate </w:t>
-      </w:r>
-      <w:r>
-        <w:t xml:space="preserve">- Required = Yes  </w:t>
-      </w:r>
-    </w:p>
-    <w:p>
-      <w:pPr>
-        <w:pStyle w:val="ListParagraph"/>
-        <w:numPr>
-          <w:ilvl w:val="1"/>
-          <w:numId w:val="1"/>
-        </w:numPr>
-        <w:spacing w:after="0" w:line="240" w:lineRule="auto"/>
-      </w:pPr>
-      <w:r>
-        <w:t xml:space="preserve">email </w:t>
-      </w:r>
-      <w:r>
-        <w:t>- Required = Yes</w:t>
-      </w:r>
-      <w:r>
-        <w:t>,</w:t>
-      </w:r>
-      <w:r>
-        <w:t xml:space="preserve">  </w:t>
-      </w:r>
-      <w:r>
-        <w:t xml:space="preserve">if contact provided </w:t>
-      </w:r>
-    </w:p>
-    <w:p>
-      <w:pPr>
-        <w:pStyle w:val="ListParagraph"/>
-        <w:numPr>
-          <w:ilvl w:val="0"/>
-          <w:numId w:val="1"/>
-        </w:numPr>
-        <w:spacing w:after="0" w:line="240" w:lineRule="auto"/>
-      </w:pPr>
-      <w:proofErr w:type="spellStart"/>
-      <w:r>
-        <w:t>submitSaleofSurplus</w:t>
-      </w:r>
-      <w:proofErr w:type="spellEnd"/>
-    </w:p>
-    <w:p>
-      <w:pPr>
-        <w:pStyle w:val="ListParagraph"/>
-        <w:numPr>
-          <w:ilvl w:val="1"/>
-          <w:numId w:val="1"/>
-        </w:numPr>
-        <w:spacing w:after="0" w:line="240" w:lineRule="auto"/>
-      </w:pPr>
-      <w:r>
-        <w:t xml:space="preserve">archdate </w:t>
-      </w:r>
-      <w:r>
-        <w:t xml:space="preserve">- Required = Yes  </w:t>
-      </w:r>
-    </w:p>
-    <w:p>
-      <w:pPr>
-        <w:pStyle w:val="ListParagraph"/>
-        <w:numPr>
-          <w:ilvl w:val="1"/>
-          <w:numId w:val="1"/>
-        </w:numPr>
-        <w:spacing w:after="0" w:line="240" w:lineRule="auto"/>
-      </w:pPr>
-      <w:r>
-        <w:t xml:space="preserve">email </w:t>
-      </w:r>
-      <w:r>
-        <w:t xml:space="preserve">- Required = Yes  </w:t>
-      </w:r>
-    </w:p>
-    <w:p>
-      <w:pPr>
-        <w:pStyle w:val="ListParagraph"/>
-        <w:numPr>
-          <w:ilvl w:val="0"/>
-          <w:numId w:val="1"/>
-        </w:numPr>
-        <w:spacing w:after="0" w:line="240" w:lineRule="auto"/>
-      </w:pPr>
-      <w:r>
-        <w:t xml:space="preserve">submitITB </w:t>
-      </w:r>
-    </w:p>
-    <w:p>
-      <w:pPr>
-        <w:pStyle w:val="ListParagraph"/>
-        <w:numPr>
-          <w:ilvl w:val="1"/>
-          <w:numId w:val="1"/>
-        </w:numPr>
-        <w:spacing w:after="0" w:line="240" w:lineRule="auto"/>
-      </w:pPr>
-      <w:r>
-        <w:t xml:space="preserve">email </w:t>
-      </w:r>
-      <w:r>
-        <w:t xml:space="preserve">- Required = Yes  </w:t>
-      </w:r>
-    </w:p>
-    <w:p>
-      <w:pPr>
-        <w:pStyle w:val="ListParagraph"/>
-        <w:numPr>
-          <w:ilvl w:val="0"/>
-          <w:numId w:val="1"/>
-        </w:numPr>
-        <w:spacing w:after="0" w:line="240" w:lineRule="auto"/>
-      </w:pPr>
-      <w:r>
-        <w:t>submitNotice</w:t>
-      </w:r>
-    </w:p>
-    <w:p>
-      <w:pPr>
-        <w:pStyle w:val="ListParagraph"/>
-        <w:numPr>
-          <w:ilvl w:val="1"/>
-          <w:numId w:val="1"/>
-        </w:numPr>
-        <w:spacing w:after="0" w:line="240" w:lineRule="auto"/>
-      </w:pPr>
-      <w:proofErr w:type="spellStart"/>
-      <w:r>
-        <w:t>classcode</w:t>
-      </w:r>
-      <w:proofErr w:type="spellEnd"/>
-      <w:r>
-        <w:t xml:space="preserve"> </w:t>
-      </w:r>
-      <w:r>
-        <w:t xml:space="preserve">- Required = Yes  </w:t>
-      </w:r>
-      <w:r>
-        <w:t xml:space="preserve">for </w:t>
-      </w:r>
-      <w:r>
-        <w:t>SOL, COMBINE, SSALE, ITB, JA, PRESOL</w:t>
-      </w:r>
-    </w:p>
-    <w:p>
-      <w:pPr>
-        <w:pStyle w:val="ListParagraph"/>
-        <w:numPr>
-          <w:ilvl w:val="1"/>
-          <w:numId w:val="1"/>
-        </w:numPr>
-        <w:spacing w:after="0" w:line="240" w:lineRule="auto"/>
-      </w:pPr>
-      <w:proofErr w:type="spellStart"/>
-      <w:r>
-        <w:lastRenderedPageBreak/>
-        <w:t>naics</w:t>
-      </w:r>
-      <w:proofErr w:type="spellEnd"/>
-      <w:r>
-        <w:t xml:space="preserve"> </w:t>
-      </w:r>
-      <w:r>
-        <w:t xml:space="preserve">- Required = Yes  </w:t>
-      </w:r>
-      <w:r>
-        <w:t>for COMBINE, SOL</w:t>
-      </w:r>
-    </w:p>
-    <w:p>
-      <w:pPr>
-        <w:pStyle w:val="ListParagraph"/>
-        <w:numPr>
-          <w:ilvl w:val="1"/>
-          <w:numId w:val="1"/>
-        </w:numPr>
-        <w:spacing w:after="0" w:line="240" w:lineRule="auto"/>
-      </w:pPr>
-      <w:proofErr w:type="spellStart"/>
-      <w:r>
-        <w:t>officeid</w:t>
-      </w:r>
-      <w:proofErr w:type="spellEnd"/>
-      <w:r>
-        <w:t xml:space="preserve"> </w:t>
-      </w:r>
-      <w:r>
-        <w:t xml:space="preserve">- </w:t>
-      </w:r>
-      <w:r>
-        <w:t xml:space="preserve">Required = Yes  </w:t>
-      </w:r>
-    </w:p>
-    <w:p>
-      <w:pPr>
-        <w:pStyle w:val="ListParagraph"/>
-        <w:numPr>
-          <w:ilvl w:val="1"/>
-          <w:numId w:val="1"/>
-        </w:numPr>
-        <w:spacing w:after="0" w:line="240" w:lineRule="auto"/>
-      </w:pPr>
-      <w:r>
-        <w:t xml:space="preserve">subject </w:t>
-      </w:r>
-      <w:r>
-        <w:t xml:space="preserve">- Required = Yes  </w:t>
-      </w:r>
-    </w:p>
-    <w:p>
-      <w:pPr>
-        <w:pStyle w:val="ListParagraph"/>
-        <w:numPr>
-          <w:ilvl w:val="1"/>
-          <w:numId w:val="1"/>
-        </w:numPr>
-        <w:spacing w:after="0" w:line="240" w:lineRule="auto"/>
-      </w:pPr>
-      <w:proofErr w:type="spellStart"/>
-      <w:r>
-        <w:t>solnbr</w:t>
-      </w:r>
-      <w:proofErr w:type="spellEnd"/>
-      <w:r>
-        <w:t xml:space="preserve"> </w:t>
-      </w:r>
-      <w:r>
-        <w:t xml:space="preserve">- Required = </w:t>
-      </w:r>
-      <w:r>
-        <w:t>Yes, EXCEPT No for SNOTE</w:t>
-      </w:r>
-      <w:r>
-        <w:t xml:space="preserve"> </w:t>
-      </w:r>
-    </w:p>
-    <w:p>
-      <w:pPr>
-        <w:pStyle w:val="ListParagraph"/>
-        <w:numPr>
-          <w:ilvl w:val="1"/>
-          <w:numId w:val="1"/>
-        </w:numPr>
-        <w:spacing w:after="0" w:line="240" w:lineRule="auto"/>
-      </w:pPr>
-      <w:r>
         <w:t xml:space="preserve">respdate </w:t>
       </w:r>
       <w:r>
-        <w:t>- Required = Yes</w:t>
-      </w:r>
-      <w:r>
-        <w:t xml:space="preserve"> for COMBINE, SOL</w:t>
-      </w:r>
-      <w:r>
-        <w:t xml:space="preserve"> and E</w:t>
-      </w:r>
-      <w:r>
-        <w:t>ither respdate or archdate required for SRCSGT, PRESOL, SSALE</w:t>
+        <w:t>- Required = Yes for COMBINE, SOL and Either respdate or archdate required for SRCSGT, PRESOL, SSALE</w:t>
       </w:r>
     </w:p>
     <w:p>
@@ -1427,7 +1361,7 @@
 </file>
 
 <file path=word/numbering.xml><?xml version="1.0" encoding="utf-8"?>
-<w:numbering xmlns:wpc="http://schemas.microsoft.com/office/word/2010/wordprocessingCanvas" xmlns:mc="http://schemas.openxmlformats.org/markup-compatibility/2006" xmlns:o="urn:schemas-microsoft-com:office:office" xmlns:r="http://schemas.openxmlformats.org/officeDocument/2006/relationships" xmlns:m="http://schemas.openxmlformats.org/officeDocument/2006/math" xmlns:v="urn:schemas-microsoft-com:vml" xmlns:wp14="http://schemas.microsoft.com/office/word/2010/wordprocessingDrawing" xmlns:wp="http://schemas.openxmlformats.org/drawingml/2006/wordprocessingDrawing" xmlns:w10="urn:schemas-microsoft-com:office:word" xmlns:w="http://schemas.openxmlformats.org/wordprocessingml/2006/main" xmlns:w14="http://schemas.microsoft.com/office/word/2010/wordml" xmlns:w15="http://schemas.microsoft.com/office/word/2012/wordml" xmlns:wpg="http://schemas.microsoft.com/office/word/2010/wordprocessingGroup" xmlns:wpi="http://schemas.microsoft.com/office/word/2010/wordprocessingInk" xmlns:wne="http://schemas.microsoft.com/office/word/2006/wordml" xmlns:wps="http://schemas.microsoft.com/office/word/2010/wordprocessingShape" mc:Ignorable="w14 w15 wp14">
+<w:numbering xmlns:wpc="http://schemas.microsoft.com/office/word/2010/wordprocessingCanvas" xmlns:cx="http://schemas.microsoft.com/office/drawing/2014/chartex" xmlns:cx1="http://schemas.microsoft.com/office/drawing/2015/9/8/chartex" xmlns:cx2="http://schemas.microsoft.com/office/drawing/2015/10/21/chartex" xmlns:cx3="http://schemas.microsoft.com/office/drawing/2016/5/9/chartex" xmlns:cx4="http://schemas.microsoft.com/office/drawing/2016/5/10/chartex" xmlns:cx5="http://schemas.microsoft.com/office/drawing/2016/5/11/chartex" xmlns:cx6="http://schemas.microsoft.com/office/drawing/2016/5/12/chartex" xmlns:cx7="http://schemas.microsoft.com/office/drawing/2016/5/13/chartex" xmlns:cx8="http://schemas.microsoft.com/office/drawing/2016/5/14/chartex" xmlns:mc="http://schemas.openxmlformats.org/markup-compatibility/2006" xmlns:aink="http://schemas.microsoft.com/office/drawing/2016/ink" xmlns:am3d="http://schemas.microsoft.com/office/drawing/2017/model3d" xmlns:o="urn:schemas-microsoft-com:office:office" xmlns:r="http://schemas.openxmlformats.org/officeDocument/2006/relationships" xmlns:m="http://schemas.openxmlformats.org/officeDocument/2006/math" xmlns:v="urn:schemas-microsoft-com:vml" xmlns:wp14="http://schemas.microsoft.com/office/word/2010/wordprocessingDrawing" xmlns:wp="http://schemas.openxmlformats.org/drawingml/2006/wordprocessingDrawing" xmlns:w10="urn:schemas-microsoft-com:office:word" xmlns:w="http://schemas.openxmlformats.org/wordprocessingml/2006/main" xmlns:w14="http://schemas.microsoft.com/office/word/2010/wordml" xmlns:w15="http://schemas.microsoft.com/office/word/2012/wordml" xmlns:w16cid="http://schemas.microsoft.com/office/word/2016/wordml/cid" xmlns:w16se="http://schemas.microsoft.com/office/word/2015/wordml/symex" xmlns:wpg="http://schemas.microsoft.com/office/word/2010/wordprocessingGroup" xmlns:wpi="http://schemas.microsoft.com/office/word/2010/wordprocessingInk" xmlns:wne="http://schemas.microsoft.com/office/word/2006/wordml" xmlns:wps="http://schemas.microsoft.com/office/word/2010/wordprocessingShape" mc:Ignorable="w14 w15 w16se w16cid wp14">
   <w:abstractNum w:abstractNumId="0" w15:restartNumberingAfterBreak="0">
     <w:nsid w:val="786F0FB3"/>
     <w:multiLevelType w:val="hybridMultilevel"/>
@@ -1547,7 +1481,7 @@
 </file>
 
 <file path=word/styles.xml><?xml version="1.0" encoding="utf-8"?>
-<w:styles xmlns:mc="http://schemas.openxmlformats.org/markup-compatibility/2006" xmlns:r="http://schemas.openxmlformats.org/officeDocument/2006/relationships" xmlns:w="http://schemas.openxmlformats.org/wordprocessingml/2006/main" xmlns:w14="http://schemas.microsoft.com/office/word/2010/wordml" xmlns:w15="http://schemas.microsoft.com/office/word/2012/wordml" mc:Ignorable="w14 w15">
+<w:styles xmlns:mc="http://schemas.openxmlformats.org/markup-compatibility/2006" xmlns:r="http://schemas.openxmlformats.org/officeDocument/2006/relationships" xmlns:w="http://schemas.openxmlformats.org/wordprocessingml/2006/main" xmlns:w14="http://schemas.microsoft.com/office/word/2010/wordml" xmlns:w15="http://schemas.microsoft.com/office/word/2012/wordml" xmlns:w16cid="http://schemas.microsoft.com/office/word/2016/wordml/cid" xmlns:w16se="http://schemas.microsoft.com/office/word/2015/wordml/symex" mc:Ignorable="w14 w15 w16se w16cid">
   <w:docDefaults>
     <w:rPrDefault>
       <w:rPr>
@@ -1563,7 +1497,7 @@
       </w:pPr>
     </w:pPrDefault>
   </w:docDefaults>
-  <w:latentStyles w:defLockedState="0" w:defUIPriority="99" w:defSemiHidden="0" w:defUnhideWhenUsed="0" w:defQFormat="0" w:count="371">
+  <w:latentStyles w:defLockedState="0" w:defUIPriority="99" w:defSemiHidden="0" w:defUnhideWhenUsed="0" w:defQFormat="0" w:count="375">
     <w:lsdException w:name="Normal" w:uiPriority="0" w:qFormat="1"/>
     <w:lsdException w:name="heading 1" w:uiPriority="9" w:qFormat="1"/>
     <w:lsdException w:name="heading 2" w:semiHidden="1" w:uiPriority="9" w:unhideWhenUsed="1" w:qFormat="1"/>
@@ -1669,7 +1603,6 @@
     <w:lsdException w:name="HTML Sample" w:semiHidden="1" w:unhideWhenUsed="1"/>
     <w:lsdException w:name="HTML Typewriter" w:semiHidden="1" w:unhideWhenUsed="1"/>
     <w:lsdException w:name="HTML Variable" w:semiHidden="1" w:unhideWhenUsed="1"/>
-    <w:lsdException w:name="Normal Table" w:semiHidden="1" w:unhideWhenUsed="1"/>
     <w:lsdException w:name="annotation subject" w:semiHidden="1" w:unhideWhenUsed="1"/>
     <w:lsdException w:name="No List" w:semiHidden="1" w:unhideWhenUsed="1"/>
     <w:lsdException w:name="Outline List 1" w:semiHidden="1" w:unhideWhenUsed="1"/>
@@ -1713,10 +1646,8 @@
     <w:lsdException w:name="Table Elegant" w:semiHidden="1" w:unhideWhenUsed="1"/>
     <w:lsdException w:name="Table Professional" w:semiHidden="1" w:unhideWhenUsed="1"/>
     <w:lsdException w:name="Table Subtle 1" w:semiHidden="1" w:unhideWhenUsed="1"/>
-    <w:lsdException w:name="Table Subtle 2" w:semiHidden="1" w:unhideWhenUsed="1"/>
     <w:lsdException w:name="Table Web 1" w:semiHidden="1" w:unhideWhenUsed="1"/>
     <w:lsdException w:name="Table Web 2" w:semiHidden="1" w:unhideWhenUsed="1"/>
-    <w:lsdException w:name="Table Web 3" w:semiHidden="1" w:unhideWhenUsed="1"/>
     <w:lsdException w:name="Balloon Text" w:semiHidden="1" w:unhideWhenUsed="1"/>
     <w:lsdException w:name="Table Grid" w:uiPriority="39"/>
     <w:lsdException w:name="Table Theme" w:semiHidden="1" w:unhideWhenUsed="1"/>
@@ -1935,6 +1866,10 @@
     <w:lsdException w:name="List Table 5 Dark Accent 6" w:uiPriority="50"/>
     <w:lsdException w:name="List Table 6 Colorful Accent 6" w:uiPriority="51"/>
     <w:lsdException w:name="List Table 7 Colorful Accent 6" w:uiPriority="52"/>
+    <w:lsdException w:name="Mention" w:semiHidden="1" w:unhideWhenUsed="1"/>
+    <w:lsdException w:name="Smart Hyperlink" w:semiHidden="1" w:unhideWhenUsed="1"/>
+    <w:lsdException w:name="Hashtag" w:semiHidden="1" w:unhideWhenUsed="1"/>
+    <w:lsdException w:name="Unresolved Mention" w:semiHidden="1" w:unhideWhenUsed="1"/>
   </w:latentStyles>
   <w:style w:type="paragraph" w:default="1" w:styleId="Normal">
     <w:name w:val="Normal"/>

</xml_diff>